<commit_message>
I don't know what changed but here it is.
</commit_message>
<xml_diff>
--- a/Final Project/UI Mockup.docx
+++ b/Final Project/UI Mockup.docx
@@ -16,15 +16,22 @@
           <w:noProof/>
         </w:rPr>
       </w:pPr>
+    </w:p>
+    <w:p>
+      <w:pPr>
+        <w:rPr>
+          <w:noProof/>
+        </w:rPr>
+      </w:pPr>
       <w:r>
         <w:rPr>
           <w:noProof/>
         </w:rPr>
         <w:drawing>
-          <wp:inline distT="0" distB="0" distL="0" distR="0" wp14:anchorId="4519E6BE" wp14:editId="58F0D992">
-            <wp:extent cx="5623560" cy="3321050"/>
-            <wp:effectExtent l="0" t="0" r="0" b="0"/>
-            <wp:docPr id="1623548630" name="Picture 1" descr="A screenshot of a computer&#10;&#10;AI-generated content may be incorrect."/>
+          <wp:inline distT="0" distB="0" distL="0" distR="0" wp14:anchorId="23A428C0" wp14:editId="6BBC1561">
+            <wp:extent cx="5615940" cy="3321050"/>
+            <wp:effectExtent l="0" t="0" r="3810" b="0"/>
+            <wp:docPr id="1968555336" name="Picture 2" descr="A screenshot of a computer&#10;&#10;AI-generated content may be incorrect."/>
             <wp:cNvGraphicFramePr>
               <a:graphicFrameLocks xmlns:a="http://schemas.openxmlformats.org/drawingml/2006/main" noChangeAspect="1"/>
             </wp:cNvGraphicFramePr>
@@ -32,7 +39,7 @@
               <a:graphicData uri="http://schemas.openxmlformats.org/drawingml/2006/picture">
                 <pic:pic xmlns:pic="http://schemas.openxmlformats.org/drawingml/2006/picture">
                   <pic:nvPicPr>
-                    <pic:cNvPr id="1623548630" name="Picture 1" descr="A screenshot of a computer&#10;&#10;AI-generated content may be incorrect."/>
+                    <pic:cNvPr id="1968555336" name="Picture 2" descr="A screenshot of a computer&#10;&#10;AI-generated content may be incorrect."/>
                     <pic:cNvPicPr/>
                   </pic:nvPicPr>
                   <pic:blipFill rotWithShape="1">
@@ -43,7 +50,7 @@
                         </a:ext>
                       </a:extLst>
                     </a:blip>
-                    <a:srcRect l="5385" t="6036"/>
+                    <a:srcRect l="5512" t="6036"/>
                     <a:stretch>
                       <a:fillRect/>
                     </a:stretch>
@@ -51,7 +58,7 @@
                   <pic:spPr bwMode="auto">
                     <a:xfrm>
                       <a:off x="0" y="0"/>
-                      <a:ext cx="5623560" cy="3321050"/>
+                      <a:ext cx="5615940" cy="3321050"/>
                     </a:xfrm>
                     <a:prstGeom prst="rect">
                       <a:avLst/>
@@ -71,22 +78,15 @@
           </wp:inline>
         </w:drawing>
       </w:r>
-    </w:p>
-    <w:p>
-      <w:pPr>
-        <w:rPr>
-          <w:noProof/>
-        </w:rPr>
-      </w:pPr>
       <w:r>
         <w:rPr>
           <w:noProof/>
         </w:rPr>
         <w:drawing>
-          <wp:inline distT="0" distB="0" distL="0" distR="0" wp14:anchorId="56C3C232" wp14:editId="1C8D817C">
-            <wp:extent cx="5615940" cy="3321050"/>
-            <wp:effectExtent l="0" t="0" r="3810" b="0"/>
-            <wp:docPr id="1968555336" name="Picture 2" descr="A screenshot of a computer&#10;&#10;AI-generated content may be incorrect."/>
+          <wp:inline distT="0" distB="0" distL="0" distR="0" wp14:anchorId="5597817C" wp14:editId="304F6404">
+            <wp:extent cx="5623560" cy="3321050"/>
+            <wp:effectExtent l="0" t="0" r="0" b="0"/>
+            <wp:docPr id="1623548630" name="Picture 1" descr="A screenshot of a computer&#10;&#10;AI-generated content may be incorrect."/>
             <wp:cNvGraphicFramePr>
               <a:graphicFrameLocks xmlns:a="http://schemas.openxmlformats.org/drawingml/2006/main" noChangeAspect="1"/>
             </wp:cNvGraphicFramePr>
@@ -94,7 +94,7 @@
               <a:graphicData uri="http://schemas.openxmlformats.org/drawingml/2006/picture">
                 <pic:pic xmlns:pic="http://schemas.openxmlformats.org/drawingml/2006/picture">
                   <pic:nvPicPr>
-                    <pic:cNvPr id="1968555336" name="Picture 2" descr="A screenshot of a computer&#10;&#10;AI-generated content may be incorrect."/>
+                    <pic:cNvPr id="1623548630" name="Picture 1" descr="A screenshot of a computer&#10;&#10;AI-generated content may be incorrect."/>
                     <pic:cNvPicPr/>
                   </pic:nvPicPr>
                   <pic:blipFill rotWithShape="1">
@@ -105,7 +105,7 @@
                         </a:ext>
                       </a:extLst>
                     </a:blip>
-                    <a:srcRect l="5512" t="6036"/>
+                    <a:srcRect l="5385" t="6036"/>
                     <a:stretch>
                       <a:fillRect/>
                     </a:stretch>
@@ -113,7 +113,7 @@
                   <pic:spPr bwMode="auto">
                     <a:xfrm>
                       <a:off x="0" y="0"/>
-                      <a:ext cx="5615940" cy="3321050"/>
+                      <a:ext cx="5623560" cy="3321050"/>
                     </a:xfrm>
                     <a:prstGeom prst="rect">
                       <a:avLst/>

</xml_diff>